<commit_message>
improve outro, training and inference high-level, crossentropyloss
</commit_message>
<xml_diff>
--- a/presentation/Transformer-Implementation-Presentation.docx
+++ b/presentation/Transformer-Implementation-Presentation.docx
@@ -370,36 +370,20 @@
     </w:p>
     <w:p>
       <w:r>
-        <w:t xml:space="preserve">First, we load the configuration. It is a Json file containing a Python Dictionary, where the keys are </w:t>
+        <w:t>First, we load the configuration. It is a Json file containing a Python Dictionary, where the keys are name of different parameters serving different steps in training and inference, for example the model building or data loading, data split etc. The values can be string or numerical values.</w:t>
+      </w:r>
+    </w:p>
+    <w:p>
+      <w:r>
+        <w:t xml:space="preserve">Then, we go into the training engine, which includes 3 main </w:t>
       </w:r>
       <w:proofErr w:type="gramStart"/>
       <w:r>
-        <w:t>name</w:t>
+        <w:t>step</w:t>
       </w:r>
       <w:proofErr w:type="gramEnd"/>
       <w:r>
-        <w:t xml:space="preserve"> of different parameters serving different steps in training and inference, for example the model building or data loading, data split etc. The values can be string or numerical values.</w:t>
-      </w:r>
-    </w:p>
-    <w:p>
-      <w:r>
-        <w:t xml:space="preserve">Then, we go into the training engine, which includes 3 main </w:t>
-      </w:r>
-      <w:proofErr w:type="gramStart"/>
-      <w:r>
-        <w:t>step</w:t>
-      </w:r>
-      <w:proofErr w:type="gramEnd"/>
-      <w:r>
-        <w:t xml:space="preserve">: pre-processing data, </w:t>
-      </w:r>
-      <w:proofErr w:type="gramStart"/>
-      <w:r>
-        <w:t>create</w:t>
-      </w:r>
-      <w:proofErr w:type="gramEnd"/>
-      <w:r>
-        <w:t xml:space="preserve"> and initiate transformer model, and training loop. We will dive deeper into each of the sub-step.</w:t>
+        <w:t>: pre-processing data, create and initiate transformer model, and training loop. We will dive deeper into each of the sub-step.</w:t>
       </w:r>
     </w:p>
     <w:p>
@@ -2424,15 +2408,7 @@
       <w:proofErr w:type="spellEnd"/>
       <w:proofErr w:type="gramEnd"/>
       <w:r>
-        <w:t xml:space="preserve"> module is </w:t>
-      </w:r>
-      <w:proofErr w:type="gramStart"/>
-      <w:r>
-        <w:t>called with</w:t>
-      </w:r>
-      <w:proofErr w:type="gramEnd"/>
-      <w:r>
-        <w:t> </w:t>
+        <w:t> module is called with </w:t>
       </w:r>
       <w:proofErr w:type="spellStart"/>
       <w:r>
@@ -3168,15 +3144,7 @@
     </w:p>
     <w:p>
       <w:r>
-        <w:t xml:space="preserve">It </w:t>
-      </w:r>
-      <w:proofErr w:type="gramStart"/>
-      <w:r>
-        <w:t>inherits</w:t>
-      </w:r>
-      <w:proofErr w:type="gramEnd"/>
-      <w:r>
-        <w:t xml:space="preserve"> from </w:t>
+        <w:t xml:space="preserve">It inherits from </w:t>
       </w:r>
       <w:proofErr w:type="spellStart"/>
       <w:proofErr w:type="gramStart"/>
@@ -3559,15 +3527,7 @@
     </w:p>
     <w:p>
       <w:r>
-        <w:t xml:space="preserve">It </w:t>
-      </w:r>
-      <w:proofErr w:type="gramStart"/>
-      <w:r>
-        <w:t>inherits</w:t>
-      </w:r>
-      <w:proofErr w:type="gramEnd"/>
-      <w:r>
-        <w:t xml:space="preserve"> from </w:t>
+        <w:t xml:space="preserve">It inherits from </w:t>
       </w:r>
       <w:proofErr w:type="spellStart"/>
       <w:proofErr w:type="gramStart"/>
@@ -8400,15 +8360,7 @@
     </w:p>
     <w:p>
       <w:r>
-        <w:t xml:space="preserve">This code </w:t>
-      </w:r>
-      <w:proofErr w:type="gramStart"/>
-      <w:r>
-        <w:t>is using</w:t>
-      </w:r>
-      <w:proofErr w:type="gramEnd"/>
-      <w:r>
-        <w:t xml:space="preserve"> a Transformer model to encode a batch of source sequences, decode a batch of target sequences, project the decoder output to the vocabulary size, and then decode the projected output into words. Here's a step-by-step explanation:</w:t>
+        <w:t>This code is using a Transformer model to encode a batch of source sequences, decode a batch of target sequences, project the decoder output to the vocabulary size, and then decode the projected output into words. Here's a step-by-step explanation:</w:t>
       </w:r>
     </w:p>
     <w:p>
@@ -8638,15 +8590,7 @@
     </w:p>
     <w:p>
       <w:r>
-        <w:t xml:space="preserve">Now I’m going to present to you the functions for launching </w:t>
-      </w:r>
-      <w:proofErr w:type="gramStart"/>
-      <w:r>
-        <w:t>training</w:t>
-      </w:r>
-      <w:proofErr w:type="gramEnd"/>
-      <w:r>
-        <w:t xml:space="preserve"> process, which includes the train, </w:t>
+        <w:t xml:space="preserve">Now I’m going to present to you the functions for launching training process, which includes the train, </w:t>
       </w:r>
       <w:proofErr w:type="gramStart"/>
       <w:r>
@@ -8682,15 +8626,7 @@
         <w:t xml:space="preserve">Before we deep dive into the training </w:t>
       </w:r>
       <w:r>
-        <w:t xml:space="preserve">process, I would like to explain the key element of </w:t>
-      </w:r>
-      <w:proofErr w:type="gramStart"/>
-      <w:r>
-        <w:t>training</w:t>
-      </w:r>
-      <w:proofErr w:type="gramEnd"/>
-      <w:r>
-        <w:t xml:space="preserve"> process, that is calculating loss function. In transformer, they use </w:t>
+        <w:t xml:space="preserve">process, I would like to explain the key element of training process, that is calculating loss function. In transformer, they use </w:t>
       </w:r>
       <w:proofErr w:type="spellStart"/>
       <w:r>
@@ -8933,15 +8869,7 @@
     </w:p>
     <w:p>
       <w:r>
-        <w:t xml:space="preserve">Another important built-in function that we </w:t>
-      </w:r>
-      <w:proofErr w:type="gramStart"/>
-      <w:r>
-        <w:t>meet</w:t>
-      </w:r>
-      <w:proofErr w:type="gramEnd"/>
-      <w:r>
-        <w:t xml:space="preserve"> when implementing transformer is </w:t>
+        <w:t xml:space="preserve">Another important built-in function that we meet when implementing transformer is </w:t>
       </w:r>
       <w:proofErr w:type="spellStart"/>
       <w:r>
@@ -9937,15 +9865,7 @@
     </w:p>
     <w:p>
       <w:r>
-        <w:t xml:space="preserve">Well, now we have built the whole transformer package. It’s time to call the training engine </w:t>
-      </w:r>
-      <w:proofErr w:type="gramStart"/>
-      <w:r>
-        <w:t>in</w:t>
-      </w:r>
-      <w:proofErr w:type="gramEnd"/>
-      <w:r>
-        <w:t xml:space="preserve"> action.</w:t>
+        <w:t>Well, now we have built the whole transformer package. It’s time to call the training engine in action.</w:t>
       </w:r>
     </w:p>
     <w:p>
@@ -10109,15 +10029,7 @@
     </w:p>
     <w:p>
       <w:r>
-        <w:t xml:space="preserve">Let’s continue to this </w:t>
-      </w:r>
-      <w:proofErr w:type="gramStart"/>
-      <w:r>
-        <w:t>excited</w:t>
-      </w:r>
-      <w:proofErr w:type="gramEnd"/>
-      <w:r>
-        <w:t xml:space="preserve"> part.</w:t>
+        <w:t>Let’s continue to this excited part.</w:t>
       </w:r>
     </w:p>
     <w:p>
@@ -10368,15 +10280,7 @@
         </w:numPr>
       </w:pPr>
       <w:r>
-        <w:t xml:space="preserve">It creates </w:t>
-      </w:r>
-      <w:proofErr w:type="gramStart"/>
-      <w:r>
-        <w:t>the</w:t>
-      </w:r>
-      <w:proofErr w:type="gramEnd"/>
-      <w:r>
-        <w:t xml:space="preserve"> encoder mask, which is used in the Transformer model to ignore the padding tokens during the attention calculation.</w:t>
+        <w:t>It creates the encoder mask, which is used in the Transformer model to ignore the padding tokens during the attention calculation.</w:t>
       </w:r>
     </w:p>
     <w:p>
@@ -10764,6 +10668,143 @@
         <w:t>In summary, this script loads a pre-trained Transformer model and uses it to translate a source text. It demonstrates how to use a Transformer model for inference.</w:t>
       </w:r>
     </w:p>
+    <w:p/>
+    <w:p>
+      <w:r>
+        <w:t xml:space="preserve">--- </w:t>
+      </w:r>
+    </w:p>
+    <w:p>
+      <w:pPr>
+        <w:rPr>
+          <w:rFonts w:ascii="Segoe UI" w:hAnsi="Segoe UI" w:cs="Segoe UI"/>
+          <w:color w:val="0D0D0D"/>
+          <w:shd w:val="clear" w:color="auto" w:fill="FFFFFF"/>
+        </w:rPr>
+      </w:pPr>
+      <w:r>
+        <w:rPr>
+          <w:rFonts w:ascii="Segoe UI" w:hAnsi="Segoe UI" w:cs="Segoe UI"/>
+          <w:color w:val="0D0D0D"/>
+          <w:shd w:val="clear" w:color="auto" w:fill="FFFFFF"/>
+        </w:rPr>
+        <w:t xml:space="preserve">Well, thank you so much for bearing with me until the end of this long journey. I hope you now have a good understanding of how to implement the Transformer model in practice using Python and the </w:t>
+      </w:r>
+      <w:proofErr w:type="spellStart"/>
+      <w:r>
+        <w:rPr>
+          <w:rFonts w:ascii="Segoe UI" w:hAnsi="Segoe UI" w:cs="Segoe UI"/>
+          <w:color w:val="0D0D0D"/>
+          <w:shd w:val="clear" w:color="auto" w:fill="FFFFFF"/>
+        </w:rPr>
+        <w:t>PyTorch</w:t>
+      </w:r>
+      <w:proofErr w:type="spellEnd"/>
+      <w:r>
+        <w:rPr>
+          <w:rFonts w:ascii="Segoe UI" w:hAnsi="Segoe UI" w:cs="Segoe UI"/>
+          <w:color w:val="0D0D0D"/>
+          <w:shd w:val="clear" w:color="auto" w:fill="FFFFFF"/>
+        </w:rPr>
+        <w:t xml:space="preserve"> framework.</w:t>
+      </w:r>
+    </w:p>
+    <w:p>
+      <w:pPr>
+        <w:rPr>
+          <w:rFonts w:ascii="Segoe UI" w:hAnsi="Segoe UI" w:cs="Segoe UI"/>
+          <w:color w:val="0D0D0D"/>
+          <w:shd w:val="clear" w:color="auto" w:fill="FFFFFF"/>
+        </w:rPr>
+      </w:pPr>
+      <w:r>
+        <w:rPr>
+          <w:rFonts w:ascii="Segoe UI" w:hAnsi="Segoe UI" w:cs="Segoe UI"/>
+          <w:color w:val="0D0D0D"/>
+          <w:shd w:val="clear" w:color="auto" w:fill="FFFFFF"/>
+        </w:rPr>
+        <w:lastRenderedPageBreak/>
+        <w:t xml:space="preserve">If there are any points you don't understand, please let me know in the comments, and I will try to answer them. Or if you find any mistakes, please let me know so I can correct them and improve for next time. </w:t>
+      </w:r>
+    </w:p>
+    <w:p>
+      <w:pPr>
+        <w:rPr>
+          <w:rFonts w:ascii="Segoe UI" w:hAnsi="Segoe UI" w:cs="Segoe UI"/>
+          <w:color w:val="0D0D0D"/>
+          <w:shd w:val="clear" w:color="auto" w:fill="FFFFFF"/>
+        </w:rPr>
+      </w:pPr>
+      <w:r>
+        <w:rPr>
+          <w:rFonts w:ascii="Segoe UI" w:hAnsi="Segoe UI" w:cs="Segoe UI"/>
+          <w:color w:val="0D0D0D"/>
+          <w:shd w:val="clear" w:color="auto" w:fill="FFFFFF"/>
+        </w:rPr>
+        <w:t xml:space="preserve">Finally, if you like my video, you can encourage me by subscribing to my channel, liking, and sharing my video with your friends or on your social networks. </w:t>
+      </w:r>
+      <w:r>
+        <w:rPr>
+          <w:rFonts w:ascii="Segoe UI" w:hAnsi="Segoe UI" w:cs="Segoe UI"/>
+          <w:color w:val="0D0D0D"/>
+          <w:shd w:val="clear" w:color="auto" w:fill="FFFFFF"/>
+        </w:rPr>
+        <w:t xml:space="preserve">You can also follow on </w:t>
+      </w:r>
+      <w:proofErr w:type="spellStart"/>
+      <w:r>
+        <w:rPr>
+          <w:rFonts w:ascii="Segoe UI" w:hAnsi="Segoe UI" w:cs="Segoe UI"/>
+          <w:color w:val="0D0D0D"/>
+          <w:shd w:val="clear" w:color="auto" w:fill="FFFFFF"/>
+        </w:rPr>
+        <w:t>Github</w:t>
+      </w:r>
+      <w:proofErr w:type="spellEnd"/>
+      <w:r>
+        <w:rPr>
+          <w:rFonts w:ascii="Segoe UI" w:hAnsi="Segoe UI" w:cs="Segoe UI"/>
+          <w:color w:val="0D0D0D"/>
+          <w:shd w:val="clear" w:color="auto" w:fill="FFFFFF"/>
+        </w:rPr>
+        <w:t xml:space="preserve"> and star my repository if you find it helpful. That helps others find it easily.</w:t>
+      </w:r>
+    </w:p>
+    <w:p>
+      <w:r>
+        <w:rPr>
+          <w:rFonts w:ascii="Segoe UI" w:hAnsi="Segoe UI" w:cs="Segoe UI"/>
+          <w:color w:val="0D0D0D"/>
+          <w:shd w:val="clear" w:color="auto" w:fill="FFFFFF"/>
+        </w:rPr>
+        <w:t xml:space="preserve">That will motivate me </w:t>
+      </w:r>
+      <w:r>
+        <w:rPr>
+          <w:rFonts w:ascii="Segoe UI" w:hAnsi="Segoe UI" w:cs="Segoe UI"/>
+          <w:color w:val="0D0D0D"/>
+          <w:shd w:val="clear" w:color="auto" w:fill="FFFFFF"/>
+        </w:rPr>
+        <w:t>a lot</w:t>
+      </w:r>
+      <w:r>
+        <w:rPr>
+          <w:rFonts w:ascii="Segoe UI" w:hAnsi="Segoe UI" w:cs="Segoe UI"/>
+          <w:color w:val="0D0D0D"/>
+          <w:shd w:val="clear" w:color="auto" w:fill="FFFFFF"/>
+        </w:rPr>
+        <w:t xml:space="preserve"> for the upcoming videos. Let's learn and grow together. Thank you</w:t>
+      </w:r>
+      <w:r>
+        <w:rPr>
+          <w:rFonts w:ascii="Segoe UI" w:hAnsi="Segoe UI" w:cs="Segoe UI"/>
+          <w:color w:val="0D0D0D"/>
+          <w:shd w:val="clear" w:color="auto" w:fill="FFFFFF"/>
+        </w:rPr>
+        <w:t xml:space="preserve"> very much!</w:t>
+      </w:r>
+    </w:p>
+    <w:p/>
     <w:p/>
     <w:sectPr>
       <w:pgSz w:w="12240" w:h="15840"/>
@@ -17581,6 +17622,7 @@
   <w:style w:type="character" w:default="1" w:styleId="DefaultParagraphFont">
     <w:name w:val="Default Paragraph Font"/>
     <w:uiPriority w:val="1"/>
+    <w:semiHidden/>
     <w:unhideWhenUsed/>
   </w:style>
   <w:style w:type="table" w:default="1" w:styleId="TableNormal">

</xml_diff>